<commit_message>
ASP.NET MVC5 PROJECT 1 AND 2
</commit_message>
<xml_diff>
--- a/github commands.docx
+++ b/github commands.docx
@@ -48,7 +48,12 @@
         </w:rPr>
       </w:pPr>
       <w:r>
-        <w:rPr/>
+        <w:rPr>
+          <w:rFonts w:cs="Times New Roman" w:ascii="Arial" w:hAnsi="Arial"/>
+          <w:sz w:val="24"/>
+          <w:szCs w:val="24"/>
+          <w:lang w:val="en-GB"/>
+        </w:rPr>
       </w:r>
     </w:p>
     <w:p>
@@ -164,7 +169,7 @@
           <w:szCs w:val="24"/>
           <w:lang w:val="en-GB"/>
         </w:rPr>
-        <w:t>git remote set-url origin url link</w:t>
+        <w:t>create a new repository on github</w:t>
       </w:r>
     </w:p>
     <w:p>
@@ -184,7 +189,7 @@
           <w:szCs w:val="24"/>
           <w:lang w:val="en-GB"/>
         </w:rPr>
-        <w:t>git remote add origin url link</w:t>
+        <w:t>git remote set-url origin url link</w:t>
       </w:r>
     </w:p>
     <w:p>
@@ -204,7 +209,7 @@
           <w:szCs w:val="24"/>
           <w:lang w:val="en-GB"/>
         </w:rPr>
-        <w:t>git pull origin master</w:t>
+        <w:t>git remote add origin url link</w:t>
       </w:r>
     </w:p>
     <w:p>
@@ -224,6 +229,26 @@
           <w:szCs w:val="24"/>
           <w:lang w:val="en-GB"/>
         </w:rPr>
+        <w:t>git pull origin master</w:t>
+      </w:r>
+    </w:p>
+    <w:p>
+      <w:pPr>
+        <w:pStyle w:val="TextBody"/>
+        <w:numPr>
+          <w:ilvl w:val="0"/>
+          <w:numId w:val="1"/>
+        </w:numPr>
+        <w:jc w:val="both"/>
+        <w:rPr/>
+      </w:pPr>
+      <w:r>
+        <w:rPr>
+          <w:rFonts w:cs="Times New Roman" w:ascii="Arial" w:hAnsi="Arial"/>
+          <w:sz w:val="24"/>
+          <w:szCs w:val="24"/>
+          <w:lang w:val="en-GB"/>
+        </w:rPr>
         <w:t>git push origin master –force</w:t>
       </w:r>
     </w:p>
@@ -239,7 +264,12 @@
         </w:rPr>
       </w:pPr>
       <w:r>
-        <w:rPr/>
+        <w:rPr>
+          <w:rFonts w:cs="Times New Roman" w:ascii="Arial" w:hAnsi="Arial"/>
+          <w:sz w:val="24"/>
+          <w:szCs w:val="24"/>
+          <w:lang w:val="en-GB"/>
+        </w:rPr>
       </w:r>
     </w:p>
     <w:p>
@@ -945,6 +975,69 @@
       <w:rFonts w:cs="OpenSymbol"/>
     </w:rPr>
   </w:style>
+  <w:style w:type="character" w:styleId="ListLabel10">
+    <w:name w:val="ListLabel 10"/>
+    <w:qFormat/>
+    <w:rPr>
+      <w:rFonts w:cs="OpenSymbol"/>
+    </w:rPr>
+  </w:style>
+  <w:style w:type="character" w:styleId="ListLabel11">
+    <w:name w:val="ListLabel 11"/>
+    <w:qFormat/>
+    <w:rPr>
+      <w:rFonts w:cs="OpenSymbol"/>
+    </w:rPr>
+  </w:style>
+  <w:style w:type="character" w:styleId="ListLabel12">
+    <w:name w:val="ListLabel 12"/>
+    <w:qFormat/>
+    <w:rPr>
+      <w:rFonts w:cs="OpenSymbol"/>
+    </w:rPr>
+  </w:style>
+  <w:style w:type="character" w:styleId="ListLabel13">
+    <w:name w:val="ListLabel 13"/>
+    <w:qFormat/>
+    <w:rPr>
+      <w:rFonts w:cs="OpenSymbol"/>
+    </w:rPr>
+  </w:style>
+  <w:style w:type="character" w:styleId="ListLabel14">
+    <w:name w:val="ListLabel 14"/>
+    <w:qFormat/>
+    <w:rPr>
+      <w:rFonts w:cs="OpenSymbol"/>
+    </w:rPr>
+  </w:style>
+  <w:style w:type="character" w:styleId="ListLabel15">
+    <w:name w:val="ListLabel 15"/>
+    <w:qFormat/>
+    <w:rPr>
+      <w:rFonts w:cs="OpenSymbol"/>
+    </w:rPr>
+  </w:style>
+  <w:style w:type="character" w:styleId="ListLabel16">
+    <w:name w:val="ListLabel 16"/>
+    <w:qFormat/>
+    <w:rPr>
+      <w:rFonts w:cs="OpenSymbol"/>
+    </w:rPr>
+  </w:style>
+  <w:style w:type="character" w:styleId="ListLabel17">
+    <w:name w:val="ListLabel 17"/>
+    <w:qFormat/>
+    <w:rPr>
+      <w:rFonts w:cs="OpenSymbol"/>
+    </w:rPr>
+  </w:style>
+  <w:style w:type="character" w:styleId="ListLabel18">
+    <w:name w:val="ListLabel 18"/>
+    <w:qFormat/>
+    <w:rPr>
+      <w:rFonts w:cs="OpenSymbol"/>
+    </w:rPr>
+  </w:style>
   <w:style w:type="paragraph" w:styleId="Heading">
     <w:name w:val="Heading"/>
     <w:basedOn w:val="Normal"/>

</xml_diff>